<commit_message>
Update / New templated entries
</commit_message>
<xml_diff>
--- a/++Templated Entries/++HayHay/+Questions, Problems/KUROSAWA, Akira - Takuya Tsunoda Templated HE/KUROSAWA, Akira - Takuya Tsunoda Templated HE.docx
+++ b/++Templated Entries/++HayHay/+Questions, Problems/KUROSAWA, Akira - Takuya Tsunoda Templated HE/KUROSAWA, Akira - Takuya Tsunoda Templated HE.docx
@@ -1076,7 +1076,15 @@
                   <w:t>Quiet Duel</w:t>
                 </w:r>
                 <w:r>
-                  <w:t xml:space="preserve">, 1949) and </w:t>
+                  <w:t>, 1949)</w:t>
+                </w:r>
+                <w:r>
+                  <w:t>,</w:t>
+                </w:r>
+                <w:bookmarkStart w:id="1" w:name="_GoBack"/>
+                <w:bookmarkEnd w:id="1"/>
+                <w:r>
+                  <w:t xml:space="preserve"> and </w:t>
                 </w:r>
                 <w:proofErr w:type="spellStart"/>
                 <w:r>
@@ -1136,7 +1144,7 @@
                 <w:r>
                   <w:br/>
                 </w:r>
-                <w:commentRangeStart w:id="1"/>
+                <w:commentRangeStart w:id="2"/>
                 <w:r>
                   <w:fldChar w:fldCharType="begin"/>
                 </w:r>
@@ -1168,12 +1176,12 @@
                 <w:r>
                   <w:fldChar w:fldCharType="end"/>
                 </w:r>
-                <w:commentRangeEnd w:id="1"/>
+                <w:commentRangeEnd w:id="2"/>
                 <w:r>
                   <w:rPr>
                     <w:rStyle w:val="CommentReference"/>
                   </w:rPr>
-                  <w:commentReference w:id="1"/>
+                  <w:commentReference w:id="2"/>
                 </w:r>
                 <w:r>
                   <w:br/>
@@ -2778,7 +2786,6 @@
                   </w:sdtPr>
                   <w:sdtEndPr/>
                   <w:sdtContent>
-                    <w:bookmarkStart w:id="2" w:name="_GoBack"/>
                     <w:r>
                       <w:fldChar w:fldCharType="begin"/>
                     </w:r>
@@ -2801,7 +2808,6 @@
                     <w:r>
                       <w:fldChar w:fldCharType="end"/>
                     </w:r>
-                    <w:bookmarkEnd w:id="2"/>
                   </w:sdtContent>
                 </w:sdt>
               </w:p>
@@ -2840,7 +2846,7 @@
       </w:r>
     </w:p>
   </w:comment>
-  <w:comment w:id="1" w:author="Hayley Evans" w:date="2014-07-17T11:39:00Z" w:initials="HE">
+  <w:comment w:id="2" w:author="Hayley Evans" w:date="2014-07-17T11:39:00Z" w:initials="HE">
     <w:p>
       <w:pPr>
         <w:pStyle w:val="CommentText"/>
@@ -4992,7 +4998,7 @@
     <w:charset w:val="00"/>
     <w:family w:val="auto"/>
     <w:pitch w:val="variable"/>
-    <w:sig w:usb0="E1000AEF" w:usb1="5000A1FF" w:usb2="00000000" w:usb3="00000000" w:csb0="000001BF" w:csb1="00000000"/>
+    <w:sig w:usb0="00000003" w:usb1="00000000" w:usb2="00000000" w:usb3="00000000" w:csb0="00000001" w:csb1="00000000"/>
   </w:font>
   <w:font w:name="ＭＳ 明朝">
     <w:charset w:val="4E"/>
@@ -5773,7 +5779,7 @@
   <a:extraClrSchemeLst/>
   <a:extLst>
     <a:ext uri="{05A4C25C-085E-4340-85A3-A5531E510DB2}">
-      <thm15:themeFamily xmlns:thm15="http://schemas.microsoft.com/office/thememl/2012/main" xmlns="" name="Office Theme" id="{62F939B6-93AF-4DB8-9C6B-D6C7DFDC589F}" vid="{4A3C46E8-61CC-4603-A589-7422A47A8E4A}"/>
+      <thm15:themeFamily xmlns="" xmlns:thm15="http://schemas.microsoft.com/office/thememl/2012/main" name="Office Theme" id="{62F939B6-93AF-4DB8-9C6B-D6C7DFDC589F}" vid="{4A3C46E8-61CC-4603-A589-7422A47A8E4A}"/>
     </a:ext>
   </a:extLst>
 </a:theme>
@@ -5845,7 +5851,7 @@
 </file>
 
 <file path=customXml/itemProps1.xml><?xml version="1.0" encoding="utf-8"?>
-<ds:datastoreItem xmlns:ds="http://schemas.openxmlformats.org/officeDocument/2006/customXml" ds:itemID="{0DDE5F50-E67D-E541-949D-D8E777F52925}">
+<ds:datastoreItem xmlns:ds="http://schemas.openxmlformats.org/officeDocument/2006/customXml" ds:itemID="{48290769-BA82-E948-B6C2-15057DD67460}">
   <ds:schemaRefs>
     <ds:schemaRef ds:uri="http://schemas.openxmlformats.org/officeDocument/2006/bibliography"/>
   </ds:schemaRefs>

</xml_diff>

<commit_message>
Moved entries to READY / New templated entries
</commit_message>
<xml_diff>
--- a/++Templated Entries/++HayHay/+Questions, Problems/KUROSAWA, Akira - Takuya Tsunoda Templated HE/KUROSAWA, Akira - Takuya Tsunoda Templated HE.docx
+++ b/++Templated Entries/++HayHay/+Questions, Problems/KUROSAWA, Akira - Takuya Tsunoda Templated HE/KUROSAWA, Akira - Takuya Tsunoda Templated HE.docx
@@ -347,7 +347,25 @@
                   <w:rPr>
                     <w:b/>
                   </w:rPr>
-                  <w:t>Kurosawa, Akira (1910</w:t>
+                  <w:t>Kurosawa, Akira (</w:t>
+                </w:r>
+                <w:r>
+                  <w:rPr>
+                    <w:b/>
+                  </w:rPr>
+                  <w:t xml:space="preserve">March 23, </w:t>
+                </w:r>
+                <w:r>
+                  <w:rPr>
+                    <w:b/>
+                  </w:rPr>
+                  <w:t>1910</w:t>
+                </w:r>
+                <w:r>
+                  <w:rPr>
+                    <w:b/>
+                  </w:rPr>
+                  <w:t xml:space="preserve"> </w:t>
                 </w:r>
                 <w:r>
                   <w:rPr>
@@ -356,6 +374,14 @@
                     <w:lang w:val="en-US" w:eastAsia="ja-JP"/>
                   </w:rPr>
                   <w:t>–</w:t>
+                </w:r>
+                <w:r>
+                  <w:rPr>
+                    <w:rFonts w:eastAsiaTheme="minorEastAsia"/>
+                    <w:b/>
+                    <w:lang w:val="en-US" w:eastAsia="ja-JP"/>
+                  </w:rPr>
+                  <w:t xml:space="preserve"> September 6, </w:t>
                 </w:r>
                 <w:r>
                   <w:rPr>
@@ -1081,8 +1107,6 @@
                 <w:r>
                   <w:t>,</w:t>
                 </w:r>
-                <w:bookmarkStart w:id="1" w:name="_GoBack"/>
-                <w:bookmarkEnd w:id="1"/>
                 <w:r>
                   <w:t xml:space="preserve"> and </w:t>
                 </w:r>
@@ -1144,7 +1168,7 @@
                 <w:r>
                   <w:br/>
                 </w:r>
-                <w:commentRangeStart w:id="2"/>
+                <w:commentRangeStart w:id="1"/>
                 <w:r>
                   <w:fldChar w:fldCharType="begin"/>
                 </w:r>
@@ -1176,12 +1200,12 @@
                 <w:r>
                   <w:fldChar w:fldCharType="end"/>
                 </w:r>
-                <w:commentRangeEnd w:id="2"/>
+                <w:commentRangeEnd w:id="1"/>
                 <w:r>
                   <w:rPr>
                     <w:rStyle w:val="CommentReference"/>
                   </w:rPr>
-                  <w:commentReference w:id="2"/>
+                  <w:commentReference w:id="1"/>
                 </w:r>
                 <w:r>
                   <w:br/>
@@ -2846,7 +2870,7 @@
       </w:r>
     </w:p>
   </w:comment>
-  <w:comment w:id="2" w:author="Hayley Evans" w:date="2014-07-17T11:39:00Z" w:initials="HE">
+  <w:comment w:id="1" w:author="Hayley Evans" w:date="2014-07-17T11:39:00Z" w:initials="HE">
     <w:p>
       <w:pPr>
         <w:pStyle w:val="CommentText"/>
@@ -5779,7 +5803,7 @@
   <a:extraClrSchemeLst/>
   <a:extLst>
     <a:ext uri="{05A4C25C-085E-4340-85A3-A5531E510DB2}">
-      <thm15:themeFamily xmlns="" xmlns:thm15="http://schemas.microsoft.com/office/thememl/2012/main" name="Office Theme" id="{62F939B6-93AF-4DB8-9C6B-D6C7DFDC589F}" vid="{4A3C46E8-61CC-4603-A589-7422A47A8E4A}"/>
+      <thm15:themeFamily xmlns:thm15="http://schemas.microsoft.com/office/thememl/2012/main" xmlns="" name="Office Theme" id="{62F939B6-93AF-4DB8-9C6B-D6C7DFDC589F}" vid="{4A3C46E8-61CC-4603-A589-7422A47A8E4A}"/>
     </a:ext>
   </a:extLst>
 </a:theme>
@@ -5851,7 +5875,7 @@
 </file>
 
 <file path=customXml/itemProps1.xml><?xml version="1.0" encoding="utf-8"?>
-<ds:datastoreItem xmlns:ds="http://schemas.openxmlformats.org/officeDocument/2006/customXml" ds:itemID="{48290769-BA82-E948-B6C2-15057DD67460}">
+<ds:datastoreItem xmlns:ds="http://schemas.openxmlformats.org/officeDocument/2006/customXml" ds:itemID="{9FE86F05-3F91-6E49-BEEB-73C3354105F6}">
   <ds:schemaRefs>
     <ds:schemaRef ds:uri="http://schemas.openxmlformats.org/officeDocument/2006/bibliography"/>
   </ds:schemaRefs>

</xml_diff>